<commit_message>
MFY auto commit at 17/10/2021 11:03:48
</commit_message>
<xml_diff>
--- a/SPM/Class Question/Class 01/Class Questions.docx
+++ b/SPM/Class Question/Class 01/Class Questions.docx
@@ -636,7 +636,6 @@
           <w:shd w:val="clear" w:color="auto" w:fill="FFFFFF"/>
         </w:rPr>
       </w:pPr>
-      <w:bookmarkStart w:id="0" w:name="_GoBack"/>
       <w:r>
         <w:rPr>
           <w:rFonts w:ascii="Times New Roman" w:hAnsi="Times New Roman" w:cs="Times New Roman"/>
@@ -647,7 +646,6 @@
         </w:rPr>
         <w:t>Revlon</w:t>
       </w:r>
-      <w:bookmarkEnd w:id="0"/>
       <w:r>
         <w:rPr>
           <w:rFonts w:ascii="Times New Roman" w:hAnsi="Times New Roman" w:cs="Times New Roman"/>
@@ -774,6 +772,1411 @@
         </w:rPr>
         <w:t xml:space="preserve"> is a global management consulting, technology services, and outsourcing company</w:t>
       </w:r>
+      <w:r>
+        <w:rPr>
+          <w:rFonts w:ascii="Times New Roman" w:hAnsi="Times New Roman" w:cs="Times New Roman"/>
+          <w:sz w:val="17"/>
+          <w:szCs w:val="17"/>
+          <w:shd w:val="clear" w:color="auto" w:fill="FFFFFF"/>
+        </w:rPr>
+        <w:t>.</w:t>
+      </w:r>
+    </w:p>
+    <w:p>
+      <w:pPr>
+        <w:pStyle w:val="ListParagraph"/>
+        <w:rPr>
+          <w:rFonts w:ascii="Times New Roman" w:hAnsi="Times New Roman" w:cs="Times New Roman"/>
+          <w:sz w:val="17"/>
+          <w:szCs w:val="17"/>
+          <w:shd w:val="clear" w:color="auto" w:fill="FFFFFF"/>
+        </w:rPr>
+      </w:pPr>
+    </w:p>
+    <w:p>
+      <w:pPr>
+        <w:pStyle w:val="ListParagraph"/>
+        <w:numPr>
+          <w:ilvl w:val="0"/>
+          <w:numId w:val="2"/>
+        </w:numPr>
+        <w:rPr>
+          <w:rFonts w:ascii="Times New Roman" w:hAnsi="Times New Roman" w:cs="Times New Roman"/>
+          <w:b/>
+          <w:sz w:val="17"/>
+          <w:szCs w:val="17"/>
+          <w:shd w:val="clear" w:color="auto" w:fill="FFFFFF"/>
+        </w:rPr>
+      </w:pPr>
+      <w:r>
+        <w:rPr>
+          <w:rFonts w:ascii="Times New Roman" w:hAnsi="Times New Roman" w:cs="Times New Roman"/>
+          <w:b/>
+          <w:sz w:val="17"/>
+          <w:szCs w:val="17"/>
+          <w:shd w:val="clear" w:color="auto" w:fill="FFFFFF"/>
+        </w:rPr>
+        <w:t>What</w:t>
+      </w:r>
+      <w:r>
+        <w:rPr>
+          <w:rFonts w:ascii="Times New Roman" w:hAnsi="Times New Roman" w:cs="Times New Roman"/>
+          <w:b/>
+          <w:sz w:val="17"/>
+          <w:szCs w:val="17"/>
+          <w:shd w:val="clear" w:color="auto" w:fill="FFFFFF"/>
+        </w:rPr>
+        <w:t xml:space="preserve"> is </w:t>
+      </w:r>
+      <w:r>
+        <w:rPr>
+          <w:rFonts w:ascii="Times New Roman" w:hAnsi="Times New Roman" w:cs="Times New Roman"/>
+          <w:b/>
+          <w:sz w:val="17"/>
+          <w:szCs w:val="17"/>
+          <w:shd w:val="clear" w:color="auto" w:fill="FFFFFF"/>
+        </w:rPr>
+        <w:t>monday.com</w:t>
+      </w:r>
+      <w:r>
+        <w:rPr>
+          <w:rFonts w:ascii="Times New Roman" w:hAnsi="Times New Roman" w:cs="Times New Roman"/>
+          <w:b/>
+          <w:sz w:val="17"/>
+          <w:szCs w:val="17"/>
+          <w:shd w:val="clear" w:color="auto" w:fill="FFFFFF"/>
+        </w:rPr>
+        <w:t>?</w:t>
+      </w:r>
+    </w:p>
+    <w:p>
+      <w:pPr>
+        <w:pStyle w:val="ListParagraph"/>
+        <w:ind w:left="360"/>
+        <w:rPr>
+          <w:rFonts w:ascii="Times New Roman" w:hAnsi="Times New Roman" w:cs="Times New Roman"/>
+          <w:b/>
+          <w:sz w:val="17"/>
+          <w:szCs w:val="17"/>
+          <w:shd w:val="clear" w:color="auto" w:fill="FFFFFF"/>
+        </w:rPr>
+      </w:pPr>
+    </w:p>
+    <w:p>
+      <w:pPr>
+        <w:pStyle w:val="ListParagraph"/>
+        <w:numPr>
+          <w:ilvl w:val="0"/>
+          <w:numId w:val="2"/>
+        </w:numPr>
+        <w:rPr>
+          <w:rFonts w:ascii="Times New Roman" w:hAnsi="Times New Roman" w:cs="Times New Roman"/>
+          <w:b/>
+          <w:sz w:val="17"/>
+          <w:szCs w:val="17"/>
+          <w:shd w:val="clear" w:color="auto" w:fill="FFFFFF"/>
+        </w:rPr>
+      </w:pPr>
+      <w:r>
+        <w:rPr>
+          <w:rFonts w:ascii="Times New Roman" w:hAnsi="Times New Roman" w:cs="Times New Roman"/>
+          <w:b/>
+          <w:sz w:val="17"/>
+          <w:szCs w:val="17"/>
+          <w:shd w:val="clear" w:color="auto" w:fill="FFFFFF"/>
+        </w:rPr>
+        <w:t>Explore the tool of project managements which are free?</w:t>
+      </w:r>
+    </w:p>
+    <w:p>
+      <w:pPr>
+        <w:pStyle w:val="ListParagraph"/>
+        <w:ind w:left="360"/>
+        <w:rPr>
+          <w:rFonts w:ascii="Times New Roman" w:hAnsi="Times New Roman" w:cs="Times New Roman"/>
+          <w:b/>
+          <w:sz w:val="17"/>
+          <w:szCs w:val="17"/>
+          <w:shd w:val="clear" w:color="auto" w:fill="FFFFFF"/>
+        </w:rPr>
+      </w:pPr>
+    </w:p>
+    <w:p>
+      <w:pPr>
+        <w:pStyle w:val="ListParagraph"/>
+        <w:numPr>
+          <w:ilvl w:val="0"/>
+          <w:numId w:val="2"/>
+        </w:numPr>
+        <w:rPr>
+          <w:rFonts w:ascii="Times New Roman" w:hAnsi="Times New Roman" w:cs="Times New Roman"/>
+          <w:b/>
+          <w:sz w:val="17"/>
+          <w:szCs w:val="17"/>
+          <w:shd w:val="clear" w:color="auto" w:fill="FFFFFF"/>
+        </w:rPr>
+      </w:pPr>
+      <w:r>
+        <w:rPr>
+          <w:rFonts w:ascii="Times New Roman" w:hAnsi="Times New Roman" w:cs="Times New Roman"/>
+          <w:b/>
+          <w:sz w:val="17"/>
+          <w:szCs w:val="17"/>
+          <w:shd w:val="clear" w:color="auto" w:fill="FFFFFF"/>
+        </w:rPr>
+        <w:t>What does UI UX do?</w:t>
+      </w:r>
+    </w:p>
+    <w:p>
+      <w:pPr>
+        <w:pStyle w:val="ListParagraph"/>
+        <w:ind w:left="360"/>
+        <w:rPr>
+          <w:rFonts w:ascii="Times New Roman" w:hAnsi="Times New Roman" w:cs="Times New Roman"/>
+          <w:b/>
+          <w:sz w:val="17"/>
+          <w:szCs w:val="17"/>
+          <w:shd w:val="clear" w:color="auto" w:fill="FFFFFF"/>
+        </w:rPr>
+      </w:pPr>
+    </w:p>
+    <w:p>
+      <w:pPr>
+        <w:pStyle w:val="ListParagraph"/>
+        <w:numPr>
+          <w:ilvl w:val="0"/>
+          <w:numId w:val="2"/>
+        </w:numPr>
+        <w:rPr>
+          <w:rFonts w:ascii="Times New Roman" w:hAnsi="Times New Roman" w:cs="Times New Roman"/>
+          <w:b/>
+          <w:sz w:val="17"/>
+          <w:szCs w:val="17"/>
+          <w:shd w:val="clear" w:color="auto" w:fill="FFFFFF"/>
+        </w:rPr>
+      </w:pPr>
+      <w:r>
+        <w:rPr>
+          <w:rFonts w:ascii="Times New Roman" w:hAnsi="Times New Roman" w:cs="Times New Roman"/>
+          <w:b/>
+          <w:sz w:val="17"/>
+          <w:szCs w:val="17"/>
+          <w:shd w:val="clear" w:color="auto" w:fill="FFFFFF"/>
+        </w:rPr>
+        <w:t>There is a project 1 million dollar over a span of 3 month. The developer rate 16.8 $/hr. The amount which we spends in development is half million.</w:t>
+      </w:r>
+    </w:p>
+    <w:p>
+      <w:pPr>
+        <w:pStyle w:val="ListParagraph"/>
+        <w:ind w:left="360"/>
+        <w:rPr>
+          <w:rFonts w:ascii="Times New Roman" w:hAnsi="Times New Roman" w:cs="Times New Roman"/>
+          <w:sz w:val="17"/>
+          <w:szCs w:val="17"/>
+          <w:shd w:val="clear" w:color="auto" w:fill="FFFFFF"/>
+        </w:rPr>
+      </w:pPr>
+    </w:p>
+    <w:p>
+      <w:pPr>
+        <w:pStyle w:val="ListParagraph"/>
+        <w:numPr>
+          <w:ilvl w:val="0"/>
+          <w:numId w:val="4"/>
+        </w:numPr>
+        <w:rPr>
+          <w:rFonts w:ascii="Times New Roman" w:hAnsi="Times New Roman" w:cs="Times New Roman"/>
+          <w:sz w:val="17"/>
+          <w:szCs w:val="17"/>
+          <w:shd w:val="clear" w:color="auto" w:fill="FFFFFF"/>
+        </w:rPr>
+      </w:pPr>
+      <w:r>
+        <w:rPr>
+          <w:rFonts w:ascii="Times New Roman" w:hAnsi="Times New Roman" w:cs="Times New Roman"/>
+          <w:sz w:val="17"/>
+          <w:szCs w:val="17"/>
+          <w:shd w:val="clear" w:color="auto" w:fill="FFFFFF"/>
+        </w:rPr>
+        <w:t xml:space="preserve">How many developer can work on this project over a </w:t>
+      </w:r>
+      <w:r>
+        <w:rPr>
+          <w:rFonts w:ascii="Times New Roman" w:hAnsi="Times New Roman" w:cs="Times New Roman"/>
+          <w:sz w:val="17"/>
+          <w:szCs w:val="17"/>
+          <w:shd w:val="clear" w:color="auto" w:fill="FFFFFF"/>
+        </w:rPr>
+        <w:t xml:space="preserve">span </w:t>
+      </w:r>
+      <w:r>
+        <w:rPr>
+          <w:rFonts w:ascii="Times New Roman" w:hAnsi="Times New Roman" w:cs="Times New Roman"/>
+          <w:sz w:val="17"/>
+          <w:szCs w:val="17"/>
+          <w:shd w:val="clear" w:color="auto" w:fill="FFFFFF"/>
+        </w:rPr>
+        <w:t>of 3 month?</w:t>
+      </w:r>
+    </w:p>
+    <w:p>
+      <w:pPr>
+        <w:pStyle w:val="ListParagraph"/>
+        <w:numPr>
+          <w:ilvl w:val="0"/>
+          <w:numId w:val="4"/>
+        </w:numPr>
+        <w:rPr>
+          <w:rFonts w:ascii="Times New Roman" w:hAnsi="Times New Roman" w:cs="Times New Roman"/>
+          <w:sz w:val="17"/>
+          <w:szCs w:val="17"/>
+          <w:shd w:val="clear" w:color="auto" w:fill="FFFFFF"/>
+        </w:rPr>
+      </w:pPr>
+      <w:r>
+        <w:rPr>
+          <w:rFonts w:ascii="Times New Roman" w:hAnsi="Times New Roman" w:cs="Times New Roman"/>
+          <w:sz w:val="17"/>
+          <w:szCs w:val="17"/>
+          <w:shd w:val="clear" w:color="auto" w:fill="FFFFFF"/>
+        </w:rPr>
+        <w:t xml:space="preserve">The development rate of a developer in Pakistan is 200 rupees/hr. How many developer can accrue in Pakistan with in the given </w:t>
+      </w:r>
+      <w:r>
+        <w:rPr>
+          <w:rFonts w:ascii="Times New Roman" w:hAnsi="Times New Roman" w:cs="Times New Roman"/>
+          <w:sz w:val="17"/>
+          <w:szCs w:val="17"/>
+          <w:shd w:val="clear" w:color="auto" w:fill="FFFFFF"/>
+        </w:rPr>
+        <w:t>budget?</w:t>
+      </w:r>
+    </w:p>
+    <w:p>
+      <w:pPr>
+        <w:pStyle w:val="ListParagraph"/>
+        <w:ind w:left="360"/>
+        <w:rPr>
+          <w:rFonts w:ascii="Times New Roman" w:hAnsi="Times New Roman" w:cs="Times New Roman"/>
+          <w:b/>
+          <w:sz w:val="17"/>
+          <w:szCs w:val="17"/>
+          <w:shd w:val="clear" w:color="auto" w:fill="FFFFFF"/>
+        </w:rPr>
+      </w:pPr>
+    </w:p>
+    <w:p>
+      <w:pPr>
+        <w:pStyle w:val="ListParagraph"/>
+        <w:ind w:left="360"/>
+        <w:rPr>
+          <w:rFonts w:ascii="Times New Roman" w:hAnsi="Times New Roman" w:cs="Times New Roman"/>
+          <w:b/>
+          <w:sz w:val="17"/>
+          <w:szCs w:val="17"/>
+          <w:shd w:val="clear" w:color="auto" w:fill="FFFFFF"/>
+        </w:rPr>
+      </w:pPr>
+    </w:p>
+    <w:p>
+      <w:pPr>
+        <w:pStyle w:val="ListParagraph"/>
+        <w:ind w:left="360"/>
+        <w:rPr>
+          <w:rFonts w:ascii="Times New Roman" w:hAnsi="Times New Roman" w:cs="Times New Roman"/>
+          <w:b/>
+          <w:sz w:val="17"/>
+          <w:szCs w:val="17"/>
+          <w:shd w:val="clear" w:color="auto" w:fill="FFFFFF"/>
+        </w:rPr>
+      </w:pPr>
+    </w:p>
+    <w:p>
+      <w:pPr>
+        <w:rPr>
+          <w:rFonts w:ascii="Times New Roman" w:hAnsi="Times New Roman" w:cs="Times New Roman"/>
+          <w:sz w:val="17"/>
+          <w:szCs w:val="17"/>
+          <w:shd w:val="clear" w:color="auto" w:fill="FFFFFF"/>
+        </w:rPr>
+      </w:pPr>
+    </w:p>
+    <w:p>
+      <w:pPr>
+        <w:pStyle w:val="ListParagraph"/>
+        <w:numPr>
+          <w:ilvl w:val="0"/>
+          <w:numId w:val="5"/>
+        </w:numPr>
+        <w:rPr>
+          <w:rFonts w:ascii="Times New Roman" w:hAnsi="Times New Roman" w:cs="Times New Roman"/>
+          <w:sz w:val="17"/>
+          <w:szCs w:val="17"/>
+          <w:shd w:val="clear" w:color="auto" w:fill="FFFFFF"/>
+        </w:rPr>
+      </w:pPr>
+      <w:r>
+        <w:rPr>
+          <w:rFonts w:ascii="Times New Roman" w:hAnsi="Times New Roman" w:cs="Times New Roman"/>
+          <w:sz w:val="17"/>
+          <w:szCs w:val="17"/>
+          <w:shd w:val="clear" w:color="auto" w:fill="FFFFFF"/>
+        </w:rPr>
+        <w:lastRenderedPageBreak/>
+        <w:t>How many developer can work on this project over a span of 3 month?</w:t>
+      </w:r>
+    </w:p>
+    <w:p>
+      <w:pPr>
+        <w:ind w:left="720"/>
+        <w:rPr>
+          <w:rFonts w:ascii="Times New Roman" w:hAnsi="Times New Roman" w:cs="Times New Roman"/>
+          <w:sz w:val="17"/>
+          <w:szCs w:val="17"/>
+          <w:shd w:val="clear" w:color="auto" w:fill="FFFFFF"/>
+        </w:rPr>
+      </w:pPr>
+      <w:r>
+        <w:rPr>
+          <w:rFonts w:ascii="Times New Roman" w:hAnsi="Times New Roman" w:cs="Times New Roman"/>
+          <w:sz w:val="17"/>
+          <w:szCs w:val="17"/>
+          <w:shd w:val="clear" w:color="auto" w:fill="FFFFFF"/>
+        </w:rPr>
+        <w:t xml:space="preserve">1 hr. = </w:t>
+      </w:r>
+      <w:r>
+        <w:rPr>
+          <w:rFonts w:ascii="Times New Roman" w:hAnsi="Times New Roman" w:cs="Times New Roman"/>
+          <w:sz w:val="17"/>
+          <w:szCs w:val="17"/>
+          <w:shd w:val="clear" w:color="auto" w:fill="FFFFFF"/>
+        </w:rPr>
+        <w:t xml:space="preserve">$ </w:t>
+      </w:r>
+      <w:r>
+        <w:rPr>
+          <w:rFonts w:ascii="Times New Roman" w:hAnsi="Times New Roman" w:cs="Times New Roman"/>
+          <w:sz w:val="17"/>
+          <w:szCs w:val="17"/>
+          <w:shd w:val="clear" w:color="auto" w:fill="FFFFFF"/>
+        </w:rPr>
+        <w:t xml:space="preserve">16.8 </w:t>
+      </w:r>
+    </w:p>
+    <w:p>
+      <w:pPr>
+        <w:ind w:left="720"/>
+        <w:rPr>
+          <w:rFonts w:ascii="Times New Roman" w:hAnsi="Times New Roman" w:cs="Times New Roman"/>
+          <w:sz w:val="17"/>
+          <w:szCs w:val="17"/>
+          <w:shd w:val="clear" w:color="auto" w:fill="FFFFFF"/>
+        </w:rPr>
+      </w:pPr>
+      <w:r>
+        <w:rPr>
+          <w:rFonts w:ascii="Times New Roman" w:hAnsi="Times New Roman" w:cs="Times New Roman"/>
+          <w:sz w:val="17"/>
+          <w:szCs w:val="17"/>
+          <w:shd w:val="clear" w:color="auto" w:fill="FFFFFF"/>
+        </w:rPr>
+        <w:t xml:space="preserve">1 day = </w:t>
+      </w:r>
+      <w:r>
+        <w:rPr>
+          <w:rFonts w:ascii="Times New Roman" w:hAnsi="Times New Roman" w:cs="Times New Roman"/>
+          <w:sz w:val="17"/>
+          <w:szCs w:val="17"/>
+          <w:shd w:val="clear" w:color="auto" w:fill="FFFFFF"/>
+        </w:rPr>
+        <w:t xml:space="preserve">$ </w:t>
+      </w:r>
+      <w:r>
+        <w:rPr>
+          <w:rFonts w:ascii="Times New Roman" w:hAnsi="Times New Roman" w:cs="Times New Roman"/>
+          <w:sz w:val="17"/>
+          <w:szCs w:val="17"/>
+          <w:shd w:val="clear" w:color="auto" w:fill="FFFFFF"/>
+        </w:rPr>
+        <w:t xml:space="preserve">134.4 </w:t>
+      </w:r>
+    </w:p>
+    <w:p>
+      <w:pPr>
+        <w:ind w:left="720"/>
+        <w:rPr>
+          <w:rFonts w:ascii="Times New Roman" w:hAnsi="Times New Roman" w:cs="Times New Roman"/>
+          <w:sz w:val="17"/>
+          <w:szCs w:val="17"/>
+          <w:shd w:val="clear" w:color="auto" w:fill="FFFFFF"/>
+        </w:rPr>
+      </w:pPr>
+      <w:r>
+        <w:rPr>
+          <w:rFonts w:ascii="Times New Roman" w:hAnsi="Times New Roman" w:cs="Times New Roman"/>
+          <w:sz w:val="17"/>
+          <w:szCs w:val="17"/>
+          <w:shd w:val="clear" w:color="auto" w:fill="FFFFFF"/>
+        </w:rPr>
+        <w:t xml:space="preserve">1 week (5 days) = </w:t>
+      </w:r>
+      <w:r>
+        <w:rPr>
+          <w:rFonts w:ascii="Times New Roman" w:hAnsi="Times New Roman" w:cs="Times New Roman"/>
+          <w:sz w:val="17"/>
+          <w:szCs w:val="17"/>
+          <w:shd w:val="clear" w:color="auto" w:fill="FFFFFF"/>
+        </w:rPr>
+        <w:t xml:space="preserve">$ </w:t>
+      </w:r>
+      <w:r>
+        <w:rPr>
+          <w:rFonts w:ascii="Times New Roman" w:hAnsi="Times New Roman" w:cs="Times New Roman"/>
+          <w:sz w:val="17"/>
+          <w:szCs w:val="17"/>
+          <w:shd w:val="clear" w:color="auto" w:fill="FFFFFF"/>
+        </w:rPr>
+        <w:t xml:space="preserve">672 </w:t>
+      </w:r>
+    </w:p>
+    <w:p>
+      <w:pPr>
+        <w:ind w:left="720"/>
+        <w:rPr>
+          <w:rFonts w:ascii="Times New Roman" w:hAnsi="Times New Roman" w:cs="Times New Roman"/>
+          <w:sz w:val="17"/>
+          <w:szCs w:val="17"/>
+          <w:shd w:val="clear" w:color="auto" w:fill="FFFFFF"/>
+        </w:rPr>
+      </w:pPr>
+      <w:r>
+        <w:rPr>
+          <w:rFonts w:ascii="Times New Roman" w:hAnsi="Times New Roman" w:cs="Times New Roman"/>
+          <w:sz w:val="17"/>
+          <w:szCs w:val="17"/>
+          <w:shd w:val="clear" w:color="auto" w:fill="FFFFFF"/>
+        </w:rPr>
+        <w:t>1 month (22 days) =</w:t>
+      </w:r>
+      <w:r>
+        <w:rPr>
+          <w:rFonts w:ascii="Times New Roman" w:hAnsi="Times New Roman" w:cs="Times New Roman"/>
+          <w:sz w:val="17"/>
+          <w:szCs w:val="17"/>
+          <w:shd w:val="clear" w:color="auto" w:fill="FFFFFF"/>
+        </w:rPr>
+        <w:t xml:space="preserve"> $</w:t>
+      </w:r>
+      <w:r>
+        <w:rPr>
+          <w:rFonts w:ascii="Times New Roman" w:hAnsi="Times New Roman" w:cs="Times New Roman"/>
+          <w:sz w:val="17"/>
+          <w:szCs w:val="17"/>
+          <w:shd w:val="clear" w:color="auto" w:fill="FFFFFF"/>
+        </w:rPr>
+        <w:t xml:space="preserve"> 2956.8 </w:t>
+      </w:r>
+    </w:p>
+    <w:p>
+      <w:pPr>
+        <w:ind w:left="720"/>
+        <w:rPr>
+          <w:rFonts w:ascii="Times New Roman" w:hAnsi="Times New Roman" w:cs="Times New Roman"/>
+          <w:sz w:val="17"/>
+          <w:szCs w:val="17"/>
+          <w:shd w:val="clear" w:color="auto" w:fill="FFFFFF"/>
+        </w:rPr>
+      </w:pPr>
+      <w:r>
+        <w:rPr>
+          <w:rFonts w:ascii="Times New Roman" w:hAnsi="Times New Roman" w:cs="Times New Roman"/>
+          <w:sz w:val="17"/>
+          <w:szCs w:val="17"/>
+          <w:shd w:val="clear" w:color="auto" w:fill="FFFFFF"/>
+        </w:rPr>
+        <w:t>3 month (66 days) =</w:t>
+      </w:r>
+      <w:r>
+        <w:rPr>
+          <w:rFonts w:ascii="Times New Roman" w:hAnsi="Times New Roman" w:cs="Times New Roman"/>
+          <w:sz w:val="17"/>
+          <w:szCs w:val="17"/>
+          <w:shd w:val="clear" w:color="auto" w:fill="FFFFFF"/>
+        </w:rPr>
+        <w:t xml:space="preserve"> $</w:t>
+      </w:r>
+      <w:r>
+        <w:rPr>
+          <w:rFonts w:ascii="Times New Roman" w:hAnsi="Times New Roman" w:cs="Times New Roman"/>
+          <w:sz w:val="17"/>
+          <w:szCs w:val="17"/>
+          <w:shd w:val="clear" w:color="auto" w:fill="FFFFFF"/>
+        </w:rPr>
+        <w:t xml:space="preserve"> 8,870.4</w:t>
+      </w:r>
+    </w:p>
+    <w:p>
+      <w:pPr>
+        <w:ind w:left="720"/>
+        <w:rPr>
+          <w:rFonts w:ascii="Times New Roman" w:hAnsi="Times New Roman" w:cs="Times New Roman"/>
+          <w:sz w:val="17"/>
+          <w:szCs w:val="17"/>
+          <w:shd w:val="clear" w:color="auto" w:fill="FFFFFF"/>
+        </w:rPr>
+      </w:pPr>
+    </w:p>
+    <w:p>
+      <w:pPr>
+        <w:ind w:left="720"/>
+        <w:rPr>
+          <w:rFonts w:ascii="Times New Roman" w:hAnsi="Times New Roman" w:cs="Times New Roman"/>
+          <w:b/>
+          <w:sz w:val="17"/>
+          <w:szCs w:val="17"/>
+          <w:shd w:val="clear" w:color="auto" w:fill="FFFFFF"/>
+        </w:rPr>
+      </w:pPr>
+      <w:r>
+        <w:rPr>
+          <w:rFonts w:ascii="Times New Roman" w:hAnsi="Times New Roman" w:cs="Times New Roman"/>
+          <w:b/>
+          <w:sz w:val="17"/>
+          <w:szCs w:val="17"/>
+          <w:shd w:val="clear" w:color="auto" w:fill="FFFFFF"/>
+        </w:rPr>
+        <w:t>We can hire</w:t>
+      </w:r>
+      <w:r>
+        <w:rPr>
+          <w:rFonts w:ascii="Times New Roman" w:hAnsi="Times New Roman" w:cs="Times New Roman"/>
+          <w:b/>
+          <w:sz w:val="17"/>
+          <w:szCs w:val="17"/>
+          <w:shd w:val="clear" w:color="auto" w:fill="FFFFFF"/>
+        </w:rPr>
+        <w:t xml:space="preserve"> 56 developer in a half million</w:t>
+      </w:r>
+      <w:r>
+        <w:rPr>
+          <w:rFonts w:ascii="Times New Roman" w:hAnsi="Times New Roman" w:cs="Times New Roman"/>
+          <w:b/>
+          <w:sz w:val="17"/>
+          <w:szCs w:val="17"/>
+          <w:shd w:val="clear" w:color="auto" w:fill="FFFFFF"/>
+        </w:rPr>
+        <w:t xml:space="preserve"> a single developer get </w:t>
+      </w:r>
+      <w:r>
+        <w:rPr>
+          <w:rFonts w:ascii="Times New Roman" w:hAnsi="Times New Roman" w:cs="Times New Roman"/>
+          <w:sz w:val="17"/>
+          <w:szCs w:val="17"/>
+          <w:shd w:val="clear" w:color="auto" w:fill="FFFFFF"/>
+        </w:rPr>
+        <w:t>8,870.4</w:t>
+      </w:r>
+    </w:p>
+    <w:p>
+      <w:pPr>
+        <w:pStyle w:val="ListParagraph"/>
+        <w:numPr>
+          <w:ilvl w:val="0"/>
+          <w:numId w:val="5"/>
+        </w:numPr>
+        <w:rPr>
+          <w:rFonts w:ascii="Times New Roman" w:hAnsi="Times New Roman" w:cs="Times New Roman"/>
+          <w:b/>
+          <w:sz w:val="17"/>
+          <w:szCs w:val="17"/>
+          <w:shd w:val="clear" w:color="auto" w:fill="FFFFFF"/>
+        </w:rPr>
+      </w:pPr>
+      <w:r>
+        <w:rPr>
+          <w:rFonts w:ascii="Times New Roman" w:hAnsi="Times New Roman" w:cs="Times New Roman"/>
+          <w:b/>
+          <w:sz w:val="17"/>
+          <w:szCs w:val="17"/>
+          <w:shd w:val="clear" w:color="auto" w:fill="FFFFFF"/>
+        </w:rPr>
+        <w:t>Pakistani</w:t>
+      </w:r>
+      <w:r>
+        <w:rPr>
+          <w:rFonts w:ascii="Times New Roman" w:hAnsi="Times New Roman" w:cs="Times New Roman"/>
+          <w:b/>
+          <w:sz w:val="17"/>
+          <w:szCs w:val="17"/>
+          <w:shd w:val="clear" w:color="auto" w:fill="FFFFFF"/>
+        </w:rPr>
+        <w:t xml:space="preserve"> 200 </w:t>
+      </w:r>
+      <w:proofErr w:type="spellStart"/>
+      <w:r>
+        <w:rPr>
+          <w:rFonts w:ascii="Times New Roman" w:hAnsi="Times New Roman" w:cs="Times New Roman"/>
+          <w:b/>
+          <w:sz w:val="17"/>
+          <w:szCs w:val="17"/>
+          <w:shd w:val="clear" w:color="auto" w:fill="FFFFFF"/>
+        </w:rPr>
+        <w:t>Rs</w:t>
+      </w:r>
+      <w:proofErr w:type="spellEnd"/>
+      <w:r>
+        <w:rPr>
+          <w:rFonts w:ascii="Times New Roman" w:hAnsi="Times New Roman" w:cs="Times New Roman"/>
+          <w:b/>
+          <w:sz w:val="17"/>
+          <w:szCs w:val="17"/>
+          <w:shd w:val="clear" w:color="auto" w:fill="FFFFFF"/>
+        </w:rPr>
+        <w:t>/</w:t>
+      </w:r>
+      <w:proofErr w:type="spellStart"/>
+      <w:r>
+        <w:rPr>
+          <w:rFonts w:ascii="Times New Roman" w:hAnsi="Times New Roman" w:cs="Times New Roman"/>
+          <w:b/>
+          <w:sz w:val="17"/>
+          <w:szCs w:val="17"/>
+          <w:shd w:val="clear" w:color="auto" w:fill="FFFFFF"/>
+        </w:rPr>
+        <w:t>hr</w:t>
+      </w:r>
+      <w:proofErr w:type="spellEnd"/>
+      <w:r>
+        <w:rPr>
+          <w:rFonts w:ascii="Times New Roman" w:hAnsi="Times New Roman" w:cs="Times New Roman"/>
+          <w:b/>
+          <w:sz w:val="17"/>
+          <w:szCs w:val="17"/>
+          <w:shd w:val="clear" w:color="auto" w:fill="FFFFFF"/>
+        </w:rPr>
+        <w:t xml:space="preserve"> </w:t>
+      </w:r>
+    </w:p>
+    <w:p>
+      <w:pPr>
+        <w:pStyle w:val="ListParagraph"/>
+        <w:ind w:left="360"/>
+        <w:rPr>
+          <w:rFonts w:ascii="Times New Roman" w:hAnsi="Times New Roman" w:cs="Times New Roman"/>
+          <w:b/>
+          <w:sz w:val="17"/>
+          <w:szCs w:val="17"/>
+          <w:shd w:val="clear" w:color="auto" w:fill="FFFFFF"/>
+        </w:rPr>
+      </w:pPr>
+      <w:r>
+        <w:rPr>
+          <w:rFonts w:ascii="Times New Roman" w:hAnsi="Times New Roman" w:cs="Times New Roman"/>
+          <w:b/>
+          <w:sz w:val="17"/>
+          <w:szCs w:val="17"/>
+          <w:shd w:val="clear" w:color="auto" w:fill="FFFFFF"/>
+        </w:rPr>
+        <w:tab/>
+      </w:r>
+    </w:p>
+    <w:p>
+      <w:pPr>
+        <w:ind w:left="720"/>
+        <w:rPr>
+          <w:rFonts w:ascii="Times New Roman" w:hAnsi="Times New Roman" w:cs="Times New Roman"/>
+          <w:sz w:val="17"/>
+          <w:szCs w:val="17"/>
+          <w:shd w:val="clear" w:color="auto" w:fill="FFFFFF"/>
+        </w:rPr>
+      </w:pPr>
+      <w:r>
+        <w:rPr>
+          <w:rFonts w:ascii="Times New Roman" w:hAnsi="Times New Roman" w:cs="Times New Roman"/>
+          <w:sz w:val="17"/>
+          <w:szCs w:val="17"/>
+          <w:shd w:val="clear" w:color="auto" w:fill="FFFFFF"/>
+        </w:rPr>
+        <w:t>1 hr. =</w:t>
+      </w:r>
+      <w:r>
+        <w:rPr>
+          <w:rFonts w:ascii="Times New Roman" w:hAnsi="Times New Roman" w:cs="Times New Roman"/>
+          <w:sz w:val="17"/>
+          <w:szCs w:val="17"/>
+          <w:shd w:val="clear" w:color="auto" w:fill="FFFFFF"/>
+        </w:rPr>
+        <w:t xml:space="preserve"> $</w:t>
+      </w:r>
+      <w:r>
+        <w:rPr>
+          <w:rFonts w:ascii="Times New Roman" w:hAnsi="Times New Roman" w:cs="Times New Roman"/>
+          <w:sz w:val="17"/>
+          <w:szCs w:val="17"/>
+          <w:shd w:val="clear" w:color="auto" w:fill="FFFFFF"/>
+        </w:rPr>
+        <w:t xml:space="preserve"> </w:t>
+      </w:r>
+      <w:r>
+        <w:rPr>
+          <w:rFonts w:ascii="Times New Roman" w:hAnsi="Times New Roman" w:cs="Times New Roman"/>
+          <w:sz w:val="17"/>
+          <w:szCs w:val="17"/>
+          <w:shd w:val="clear" w:color="auto" w:fill="FFFFFF"/>
+        </w:rPr>
+        <w:t>1.17</w:t>
+      </w:r>
+      <w:r>
+        <w:rPr>
+          <w:rFonts w:ascii="Times New Roman" w:hAnsi="Times New Roman" w:cs="Times New Roman"/>
+          <w:sz w:val="17"/>
+          <w:szCs w:val="17"/>
+          <w:shd w:val="clear" w:color="auto" w:fill="FFFFFF"/>
+        </w:rPr>
+        <w:t xml:space="preserve"> </w:t>
+      </w:r>
+    </w:p>
+    <w:p>
+      <w:pPr>
+        <w:ind w:left="720"/>
+        <w:rPr>
+          <w:rFonts w:ascii="Times New Roman" w:hAnsi="Times New Roman" w:cs="Times New Roman"/>
+          <w:sz w:val="17"/>
+          <w:szCs w:val="17"/>
+          <w:shd w:val="clear" w:color="auto" w:fill="FFFFFF"/>
+        </w:rPr>
+      </w:pPr>
+      <w:r>
+        <w:rPr>
+          <w:rFonts w:ascii="Times New Roman" w:hAnsi="Times New Roman" w:cs="Times New Roman"/>
+          <w:sz w:val="17"/>
+          <w:szCs w:val="17"/>
+          <w:shd w:val="clear" w:color="auto" w:fill="FFFFFF"/>
+        </w:rPr>
+        <w:t>1 day =</w:t>
+      </w:r>
+      <w:r>
+        <w:rPr>
+          <w:rFonts w:ascii="Times New Roman" w:hAnsi="Times New Roman" w:cs="Times New Roman"/>
+          <w:sz w:val="17"/>
+          <w:szCs w:val="17"/>
+          <w:shd w:val="clear" w:color="auto" w:fill="FFFFFF"/>
+        </w:rPr>
+        <w:t xml:space="preserve"> $</w:t>
+      </w:r>
+      <w:r>
+        <w:rPr>
+          <w:rFonts w:ascii="Times New Roman" w:hAnsi="Times New Roman" w:cs="Times New Roman"/>
+          <w:sz w:val="17"/>
+          <w:szCs w:val="17"/>
+          <w:shd w:val="clear" w:color="auto" w:fill="FFFFFF"/>
+        </w:rPr>
+        <w:t xml:space="preserve"> </w:t>
+      </w:r>
+      <w:r>
+        <w:rPr>
+          <w:rFonts w:ascii="Times New Roman" w:hAnsi="Times New Roman" w:cs="Times New Roman"/>
+          <w:sz w:val="17"/>
+          <w:szCs w:val="17"/>
+          <w:shd w:val="clear" w:color="auto" w:fill="FFFFFF"/>
+        </w:rPr>
+        <w:t>9.36</w:t>
+      </w:r>
+      <w:r>
+        <w:rPr>
+          <w:rFonts w:ascii="Times New Roman" w:hAnsi="Times New Roman" w:cs="Times New Roman"/>
+          <w:sz w:val="17"/>
+          <w:szCs w:val="17"/>
+          <w:shd w:val="clear" w:color="auto" w:fill="FFFFFF"/>
+        </w:rPr>
+        <w:t xml:space="preserve"> </w:t>
+      </w:r>
+    </w:p>
+    <w:p>
+      <w:pPr>
+        <w:ind w:left="720"/>
+        <w:rPr>
+          <w:rFonts w:ascii="Times New Roman" w:hAnsi="Times New Roman" w:cs="Times New Roman"/>
+          <w:sz w:val="17"/>
+          <w:szCs w:val="17"/>
+          <w:shd w:val="clear" w:color="auto" w:fill="FFFFFF"/>
+        </w:rPr>
+      </w:pPr>
+      <w:r>
+        <w:rPr>
+          <w:rFonts w:ascii="Times New Roman" w:hAnsi="Times New Roman" w:cs="Times New Roman"/>
+          <w:sz w:val="17"/>
+          <w:szCs w:val="17"/>
+          <w:shd w:val="clear" w:color="auto" w:fill="FFFFFF"/>
+        </w:rPr>
+        <w:t>1 week (</w:t>
+      </w:r>
+      <w:r>
+        <w:rPr>
+          <w:rFonts w:ascii="Times New Roman" w:hAnsi="Times New Roman" w:cs="Times New Roman"/>
+          <w:sz w:val="17"/>
+          <w:szCs w:val="17"/>
+          <w:shd w:val="clear" w:color="auto" w:fill="FFFFFF"/>
+        </w:rPr>
+        <w:t>5 days) = $</w:t>
+      </w:r>
+      <w:r>
+        <w:rPr>
+          <w:rFonts w:ascii="Times New Roman" w:hAnsi="Times New Roman" w:cs="Times New Roman"/>
+          <w:sz w:val="17"/>
+          <w:szCs w:val="17"/>
+          <w:shd w:val="clear" w:color="auto" w:fill="FFFFFF"/>
+        </w:rPr>
+        <w:t xml:space="preserve"> </w:t>
+      </w:r>
+      <w:r>
+        <w:rPr>
+          <w:rFonts w:ascii="Times New Roman" w:hAnsi="Times New Roman" w:cs="Times New Roman"/>
+          <w:sz w:val="17"/>
+          <w:szCs w:val="17"/>
+          <w:shd w:val="clear" w:color="auto" w:fill="FFFFFF"/>
+        </w:rPr>
+        <w:t>46.8</w:t>
+      </w:r>
+    </w:p>
+    <w:p>
+      <w:pPr>
+        <w:ind w:left="720"/>
+        <w:rPr>
+          <w:rFonts w:ascii="Times New Roman" w:hAnsi="Times New Roman" w:cs="Times New Roman"/>
+          <w:sz w:val="17"/>
+          <w:szCs w:val="17"/>
+          <w:shd w:val="clear" w:color="auto" w:fill="FFFFFF"/>
+        </w:rPr>
+      </w:pPr>
+      <w:r>
+        <w:rPr>
+          <w:rFonts w:ascii="Times New Roman" w:hAnsi="Times New Roman" w:cs="Times New Roman"/>
+          <w:sz w:val="17"/>
+          <w:szCs w:val="17"/>
+          <w:shd w:val="clear" w:color="auto" w:fill="FFFFFF"/>
+        </w:rPr>
+        <w:t>1 month (22 days) =</w:t>
+      </w:r>
+      <w:r>
+        <w:rPr>
+          <w:rFonts w:ascii="Times New Roman" w:hAnsi="Times New Roman" w:cs="Times New Roman"/>
+          <w:sz w:val="17"/>
+          <w:szCs w:val="17"/>
+          <w:shd w:val="clear" w:color="auto" w:fill="FFFFFF"/>
+        </w:rPr>
+        <w:t xml:space="preserve"> $</w:t>
+      </w:r>
+      <w:r>
+        <w:rPr>
+          <w:rFonts w:ascii="Times New Roman" w:hAnsi="Times New Roman" w:cs="Times New Roman"/>
+          <w:sz w:val="17"/>
+          <w:szCs w:val="17"/>
+          <w:shd w:val="clear" w:color="auto" w:fill="FFFFFF"/>
+        </w:rPr>
+        <w:t xml:space="preserve"> </w:t>
+      </w:r>
+      <w:r>
+        <w:rPr>
+          <w:rFonts w:ascii="Times New Roman" w:hAnsi="Times New Roman" w:cs="Times New Roman"/>
+          <w:sz w:val="17"/>
+          <w:szCs w:val="17"/>
+          <w:shd w:val="clear" w:color="auto" w:fill="FFFFFF"/>
+        </w:rPr>
+        <w:t>205.92</w:t>
+      </w:r>
+    </w:p>
+    <w:p>
+      <w:pPr>
+        <w:ind w:left="720"/>
+        <w:rPr>
+          <w:rFonts w:ascii="Times New Roman" w:hAnsi="Times New Roman" w:cs="Times New Roman"/>
+          <w:sz w:val="17"/>
+          <w:szCs w:val="17"/>
+          <w:shd w:val="clear" w:color="auto" w:fill="FFFFFF"/>
+        </w:rPr>
+      </w:pPr>
+      <w:r>
+        <w:rPr>
+          <w:rFonts w:ascii="Times New Roman" w:hAnsi="Times New Roman" w:cs="Times New Roman"/>
+          <w:sz w:val="17"/>
+          <w:szCs w:val="17"/>
+          <w:shd w:val="clear" w:color="auto" w:fill="FFFFFF"/>
+        </w:rPr>
+        <w:t>3 month (66 days) =</w:t>
+      </w:r>
+      <w:r>
+        <w:rPr>
+          <w:rFonts w:ascii="Times New Roman" w:hAnsi="Times New Roman" w:cs="Times New Roman"/>
+          <w:sz w:val="17"/>
+          <w:szCs w:val="17"/>
+          <w:shd w:val="clear" w:color="auto" w:fill="FFFFFF"/>
+        </w:rPr>
+        <w:t xml:space="preserve"> </w:t>
+      </w:r>
+      <w:r>
+        <w:rPr>
+          <w:rFonts w:ascii="Times New Roman" w:hAnsi="Times New Roman" w:cs="Times New Roman"/>
+          <w:sz w:val="17"/>
+          <w:szCs w:val="17"/>
+          <w:shd w:val="clear" w:color="auto" w:fill="FFFFFF"/>
+        </w:rPr>
+        <w:t>$</w:t>
+      </w:r>
+      <w:r>
+        <w:rPr>
+          <w:rFonts w:ascii="Times New Roman" w:hAnsi="Times New Roman" w:cs="Times New Roman"/>
+          <w:sz w:val="17"/>
+          <w:szCs w:val="17"/>
+          <w:shd w:val="clear" w:color="auto" w:fill="FFFFFF"/>
+        </w:rPr>
+        <w:t xml:space="preserve"> </w:t>
+      </w:r>
+      <w:r>
+        <w:rPr>
+          <w:rFonts w:ascii="Times New Roman" w:hAnsi="Times New Roman" w:cs="Times New Roman"/>
+          <w:sz w:val="17"/>
+          <w:szCs w:val="17"/>
+          <w:shd w:val="clear" w:color="auto" w:fill="FFFFFF"/>
+        </w:rPr>
+        <w:t>617.76</w:t>
+      </w:r>
+    </w:p>
+    <w:p>
+      <w:pPr>
+        <w:ind w:left="720"/>
+        <w:rPr>
+          <w:rFonts w:ascii="Times New Roman" w:hAnsi="Times New Roman" w:cs="Times New Roman"/>
+          <w:b/>
+          <w:sz w:val="17"/>
+          <w:szCs w:val="17"/>
+          <w:shd w:val="clear" w:color="auto" w:fill="FFFFFF"/>
+        </w:rPr>
+      </w:pPr>
+      <w:r>
+        <w:rPr>
+          <w:rFonts w:ascii="Times New Roman" w:hAnsi="Times New Roman" w:cs="Times New Roman"/>
+          <w:b/>
+          <w:sz w:val="17"/>
+          <w:szCs w:val="17"/>
+          <w:shd w:val="clear" w:color="auto" w:fill="FFFFFF"/>
+        </w:rPr>
+        <w:t>We can hire</w:t>
+      </w:r>
+      <w:r>
+        <w:rPr>
+          <w:rFonts w:ascii="Times New Roman" w:hAnsi="Times New Roman" w:cs="Times New Roman"/>
+          <w:b/>
+          <w:sz w:val="17"/>
+          <w:szCs w:val="17"/>
+          <w:shd w:val="clear" w:color="auto" w:fill="FFFFFF"/>
+        </w:rPr>
+        <w:t xml:space="preserve"> 808</w:t>
+      </w:r>
+      <w:r>
+        <w:rPr>
+          <w:rFonts w:ascii="Times New Roman" w:hAnsi="Times New Roman" w:cs="Times New Roman"/>
+          <w:b/>
+          <w:sz w:val="17"/>
+          <w:szCs w:val="17"/>
+          <w:shd w:val="clear" w:color="auto" w:fill="FFFFFF"/>
+        </w:rPr>
+        <w:t xml:space="preserve"> developer in a half million</w:t>
+      </w:r>
+      <w:r>
+        <w:rPr>
+          <w:rFonts w:ascii="Times New Roman" w:hAnsi="Times New Roman" w:cs="Times New Roman"/>
+          <w:b/>
+          <w:sz w:val="17"/>
+          <w:szCs w:val="17"/>
+          <w:shd w:val="clear" w:color="auto" w:fill="FFFFFF"/>
+        </w:rPr>
+        <w:t xml:space="preserve"> a single developer get </w:t>
+      </w:r>
+      <w:r>
+        <w:rPr>
+          <w:rFonts w:ascii="Times New Roman" w:hAnsi="Times New Roman" w:cs="Times New Roman"/>
+          <w:sz w:val="17"/>
+          <w:szCs w:val="17"/>
+          <w:shd w:val="clear" w:color="auto" w:fill="FFFFFF"/>
+        </w:rPr>
+        <w:t>8,870.4</w:t>
+      </w:r>
+    </w:p>
+    <w:p>
+      <w:pPr>
+        <w:pStyle w:val="ListParagraph"/>
+        <w:ind w:left="360"/>
+        <w:rPr>
+          <w:rFonts w:ascii="Times New Roman" w:hAnsi="Times New Roman" w:cs="Times New Roman"/>
+          <w:b/>
+          <w:sz w:val="17"/>
+          <w:szCs w:val="17"/>
+          <w:shd w:val="clear" w:color="auto" w:fill="FFFFFF"/>
+        </w:rPr>
+      </w:pPr>
+    </w:p>
+    <w:p>
+      <w:pPr>
+        <w:pStyle w:val="ListParagraph"/>
+        <w:numPr>
+          <w:ilvl w:val="0"/>
+          <w:numId w:val="5"/>
+        </w:numPr>
+        <w:rPr>
+          <w:rFonts w:ascii="Times New Roman" w:hAnsi="Times New Roman" w:cs="Times New Roman"/>
+          <w:b/>
+          <w:sz w:val="17"/>
+          <w:szCs w:val="17"/>
+          <w:shd w:val="clear" w:color="auto" w:fill="FFFFFF"/>
+        </w:rPr>
+      </w:pPr>
+      <w:r>
+        <w:rPr>
+          <w:rFonts w:ascii="Times New Roman" w:hAnsi="Times New Roman" w:cs="Times New Roman"/>
+          <w:b/>
+          <w:sz w:val="17"/>
+          <w:szCs w:val="17"/>
+          <w:shd w:val="clear" w:color="auto" w:fill="FFFFFF"/>
+        </w:rPr>
+        <w:t xml:space="preserve">CFO order to hired only 45 developer. How much saving does the company earn from this cutting in both American and Pakistan developer? </w:t>
+      </w:r>
+    </w:p>
+    <w:p>
+      <w:pPr>
+        <w:pStyle w:val="ListParagraph"/>
+        <w:rPr>
+          <w:rFonts w:ascii="Times New Roman" w:hAnsi="Times New Roman" w:cs="Times New Roman"/>
+          <w:b/>
+          <w:sz w:val="17"/>
+          <w:szCs w:val="17"/>
+          <w:shd w:val="clear" w:color="auto" w:fill="FFFFFF"/>
+        </w:rPr>
+      </w:pPr>
+    </w:p>
+    <w:p>
+      <w:pPr>
+        <w:pStyle w:val="ListParagraph"/>
+        <w:numPr>
+          <w:ilvl w:val="1"/>
+          <w:numId w:val="5"/>
+        </w:numPr>
+        <w:rPr>
+          <w:rFonts w:ascii="Times New Roman" w:hAnsi="Times New Roman" w:cs="Times New Roman"/>
+          <w:b/>
+          <w:sz w:val="17"/>
+          <w:szCs w:val="17"/>
+          <w:shd w:val="clear" w:color="auto" w:fill="FFFFFF"/>
+        </w:rPr>
+      </w:pPr>
+      <w:r>
+        <w:rPr>
+          <w:rFonts w:ascii="Times New Roman" w:hAnsi="Times New Roman" w:cs="Times New Roman"/>
+          <w:b/>
+          <w:sz w:val="17"/>
+          <w:szCs w:val="17"/>
+          <w:shd w:val="clear" w:color="auto" w:fill="FFFFFF"/>
+        </w:rPr>
+        <w:t>Saving in American Developer</w:t>
+      </w:r>
+    </w:p>
+    <w:p>
+      <w:pPr>
+        <w:pStyle w:val="ListParagraph"/>
+        <w:ind w:left="1080"/>
+        <w:rPr>
+          <w:rFonts w:ascii="Times New Roman" w:hAnsi="Times New Roman" w:cs="Times New Roman"/>
+          <w:b/>
+          <w:sz w:val="17"/>
+          <w:szCs w:val="17"/>
+          <w:shd w:val="clear" w:color="auto" w:fill="FFFFFF"/>
+        </w:rPr>
+      </w:pPr>
+    </w:p>
+    <w:p>
+      <w:pPr>
+        <w:pStyle w:val="ListParagraph"/>
+        <w:ind w:left="1080"/>
+        <w:rPr>
+          <w:rFonts w:ascii="Times New Roman" w:hAnsi="Times New Roman" w:cs="Times New Roman"/>
+          <w:sz w:val="17"/>
+          <w:szCs w:val="17"/>
+          <w:shd w:val="clear" w:color="auto" w:fill="FFFFFF"/>
+        </w:rPr>
+      </w:pPr>
+      <w:r>
+        <w:rPr>
+          <w:rFonts w:ascii="Times New Roman" w:hAnsi="Times New Roman" w:cs="Times New Roman"/>
+          <w:sz w:val="17"/>
+          <w:szCs w:val="17"/>
+          <w:shd w:val="clear" w:color="auto" w:fill="FFFFFF"/>
+        </w:rPr>
+        <w:t>45 developer 3</w:t>
+      </w:r>
+      <w:r>
+        <w:rPr>
+          <w:rFonts w:ascii="Times New Roman" w:hAnsi="Times New Roman" w:cs="Times New Roman"/>
+          <w:sz w:val="17"/>
+          <w:szCs w:val="17"/>
+          <w:shd w:val="clear" w:color="auto" w:fill="FFFFFF"/>
+        </w:rPr>
+        <w:t xml:space="preserve"> ()</w:t>
+      </w:r>
+      <w:r>
+        <w:rPr>
+          <w:rFonts w:ascii="Times New Roman" w:hAnsi="Times New Roman" w:cs="Times New Roman"/>
+          <w:sz w:val="17"/>
+          <w:szCs w:val="17"/>
+          <w:shd w:val="clear" w:color="auto" w:fill="FFFFFF"/>
+        </w:rPr>
+        <w:t xml:space="preserve"> month salary: </w:t>
+      </w:r>
+    </w:p>
+    <w:p>
+      <w:pPr>
+        <w:pStyle w:val="ListParagraph"/>
+        <w:ind w:left="1080"/>
+        <w:rPr>
+          <w:rFonts w:ascii="Times New Roman" w:hAnsi="Times New Roman" w:cs="Times New Roman"/>
+          <w:sz w:val="17"/>
+          <w:szCs w:val="17"/>
+          <w:shd w:val="clear" w:color="auto" w:fill="FFFFFF"/>
+        </w:rPr>
+      </w:pPr>
+      <w:r>
+        <w:rPr>
+          <w:rFonts w:ascii="Times New Roman" w:hAnsi="Times New Roman" w:cs="Times New Roman"/>
+          <w:sz w:val="17"/>
+          <w:szCs w:val="17"/>
+          <w:shd w:val="clear" w:color="auto" w:fill="FFFFFF"/>
+        </w:rPr>
+        <w:t xml:space="preserve">Saving: </w:t>
+      </w:r>
+      <w:r>
+        <w:rPr>
+          <w:rFonts w:ascii="Times New Roman" w:hAnsi="Times New Roman" w:cs="Times New Roman"/>
+          <w:sz w:val="17"/>
+          <w:szCs w:val="17"/>
+          <w:shd w:val="clear" w:color="auto" w:fill="FFFFFF"/>
+        </w:rPr>
+        <w:t xml:space="preserve">$ </w:t>
+      </w:r>
+      <w:r>
+        <w:rPr>
+          <w:rFonts w:ascii="Times New Roman" w:hAnsi="Times New Roman" w:cs="Times New Roman"/>
+          <w:sz w:val="17"/>
+          <w:szCs w:val="17"/>
+          <w:shd w:val="clear" w:color="auto" w:fill="FFFFFF"/>
+        </w:rPr>
+        <w:t>100,850</w:t>
+      </w:r>
+    </w:p>
+    <w:p>
+      <w:pPr>
+        <w:pStyle w:val="ListParagraph"/>
+        <w:ind w:left="1080"/>
+        <w:rPr>
+          <w:rFonts w:ascii="Times New Roman" w:hAnsi="Times New Roman" w:cs="Times New Roman"/>
+          <w:sz w:val="17"/>
+          <w:szCs w:val="17"/>
+          <w:shd w:val="clear" w:color="auto" w:fill="FFFFFF"/>
+        </w:rPr>
+      </w:pPr>
+    </w:p>
+    <w:p>
+      <w:pPr>
+        <w:pStyle w:val="ListParagraph"/>
+        <w:numPr>
+          <w:ilvl w:val="1"/>
+          <w:numId w:val="5"/>
+        </w:numPr>
+        <w:rPr>
+          <w:rFonts w:ascii="Times New Roman" w:hAnsi="Times New Roman" w:cs="Times New Roman"/>
+          <w:b/>
+          <w:sz w:val="17"/>
+          <w:szCs w:val="17"/>
+          <w:shd w:val="clear" w:color="auto" w:fill="FFFFFF"/>
+        </w:rPr>
+      </w:pPr>
+      <w:r>
+        <w:rPr>
+          <w:rFonts w:ascii="Times New Roman" w:hAnsi="Times New Roman" w:cs="Times New Roman"/>
+          <w:b/>
+          <w:sz w:val="17"/>
+          <w:szCs w:val="17"/>
+          <w:shd w:val="clear" w:color="auto" w:fill="FFFFFF"/>
+        </w:rPr>
+        <w:t xml:space="preserve">Saving in </w:t>
+      </w:r>
+      <w:r>
+        <w:rPr>
+          <w:rFonts w:ascii="Times New Roman" w:hAnsi="Times New Roman" w:cs="Times New Roman"/>
+          <w:b/>
+          <w:sz w:val="17"/>
+          <w:szCs w:val="17"/>
+          <w:shd w:val="clear" w:color="auto" w:fill="FFFFFF"/>
+        </w:rPr>
+        <w:t>Pakistan</w:t>
+      </w:r>
+      <w:r>
+        <w:rPr>
+          <w:rFonts w:ascii="Times New Roman" w:hAnsi="Times New Roman" w:cs="Times New Roman"/>
+          <w:b/>
+          <w:sz w:val="17"/>
+          <w:szCs w:val="17"/>
+          <w:shd w:val="clear" w:color="auto" w:fill="FFFFFF"/>
+        </w:rPr>
+        <w:t xml:space="preserve"> Developer</w:t>
+      </w:r>
+    </w:p>
+    <w:p>
+      <w:pPr>
+        <w:pStyle w:val="ListParagraph"/>
+        <w:ind w:left="1080"/>
+        <w:rPr>
+          <w:rFonts w:ascii="Times New Roman" w:hAnsi="Times New Roman" w:cs="Times New Roman"/>
+          <w:sz w:val="17"/>
+          <w:szCs w:val="17"/>
+          <w:shd w:val="clear" w:color="auto" w:fill="FFFFFF"/>
+        </w:rPr>
+      </w:pPr>
+    </w:p>
+    <w:p>
+      <w:pPr>
+        <w:pStyle w:val="ListParagraph"/>
+        <w:ind w:left="1080"/>
+        <w:rPr>
+          <w:rFonts w:ascii="Times New Roman" w:hAnsi="Times New Roman" w:cs="Times New Roman"/>
+          <w:sz w:val="17"/>
+          <w:szCs w:val="17"/>
+          <w:shd w:val="clear" w:color="auto" w:fill="FFFFFF"/>
+        </w:rPr>
+      </w:pPr>
+      <w:r>
+        <w:rPr>
+          <w:rFonts w:ascii="Times New Roman" w:hAnsi="Times New Roman" w:cs="Times New Roman"/>
+          <w:sz w:val="17"/>
+          <w:szCs w:val="17"/>
+          <w:shd w:val="clear" w:color="auto" w:fill="FFFFFF"/>
+        </w:rPr>
+        <w:t>45 developer 3</w:t>
+      </w:r>
+      <w:r>
+        <w:rPr>
+          <w:rFonts w:ascii="Times New Roman" w:hAnsi="Times New Roman" w:cs="Times New Roman"/>
+          <w:sz w:val="17"/>
+          <w:szCs w:val="17"/>
+          <w:shd w:val="clear" w:color="auto" w:fill="FFFFFF"/>
+        </w:rPr>
+        <w:t xml:space="preserve"> ()</w:t>
+      </w:r>
+      <w:r>
+        <w:rPr>
+          <w:rFonts w:ascii="Times New Roman" w:hAnsi="Times New Roman" w:cs="Times New Roman"/>
+          <w:sz w:val="17"/>
+          <w:szCs w:val="17"/>
+          <w:shd w:val="clear" w:color="auto" w:fill="FFFFFF"/>
+        </w:rPr>
+        <w:t xml:space="preserve"> month salary: </w:t>
+      </w:r>
+    </w:p>
+    <w:p>
+      <w:pPr>
+        <w:pStyle w:val="ListParagraph"/>
+        <w:ind w:left="1080"/>
+        <w:rPr>
+          <w:rFonts w:ascii="Times New Roman" w:hAnsi="Times New Roman" w:cs="Times New Roman"/>
+          <w:sz w:val="17"/>
+          <w:szCs w:val="17"/>
+          <w:shd w:val="clear" w:color="auto" w:fill="FFFFFF"/>
+        </w:rPr>
+      </w:pPr>
+      <w:r>
+        <w:rPr>
+          <w:rFonts w:ascii="Times New Roman" w:hAnsi="Times New Roman" w:cs="Times New Roman"/>
+          <w:sz w:val="17"/>
+          <w:szCs w:val="17"/>
+          <w:shd w:val="clear" w:color="auto" w:fill="FFFFFF"/>
+        </w:rPr>
+        <w:t xml:space="preserve">Saving: </w:t>
+      </w:r>
+      <w:r>
+        <w:rPr>
+          <w:rFonts w:ascii="Times New Roman" w:hAnsi="Times New Roman" w:cs="Times New Roman"/>
+          <w:sz w:val="17"/>
+          <w:szCs w:val="17"/>
+          <w:shd w:val="clear" w:color="auto" w:fill="FFFFFF"/>
+        </w:rPr>
+        <w:t xml:space="preserve">$ </w:t>
+      </w:r>
+      <w:r>
+        <w:rPr>
+          <w:rFonts w:ascii="Times New Roman" w:hAnsi="Times New Roman" w:cs="Times New Roman"/>
+          <w:sz w:val="17"/>
+          <w:szCs w:val="17"/>
+          <w:shd w:val="clear" w:color="auto" w:fill="FFFFFF"/>
+        </w:rPr>
+        <w:t>472169.2</w:t>
+      </w:r>
+    </w:p>
+    <w:p>
+      <w:pPr>
+        <w:pStyle w:val="ListParagraph"/>
+        <w:ind w:left="1080"/>
+        <w:rPr>
+          <w:rFonts w:ascii="Times New Roman" w:hAnsi="Times New Roman" w:cs="Times New Roman"/>
+          <w:sz w:val="17"/>
+          <w:szCs w:val="17"/>
+          <w:shd w:val="clear" w:color="auto" w:fill="FFFFFF"/>
+        </w:rPr>
+      </w:pPr>
+    </w:p>
+    <w:p>
+      <w:pPr>
+        <w:pStyle w:val="ListParagraph"/>
+        <w:ind w:left="1080"/>
+        <w:rPr>
+          <w:rFonts w:ascii="Times New Roman" w:hAnsi="Times New Roman" w:cs="Times New Roman"/>
+          <w:b/>
+          <w:sz w:val="17"/>
+          <w:szCs w:val="17"/>
+          <w:shd w:val="clear" w:color="auto" w:fill="FFFFFF"/>
+        </w:rPr>
+      </w:pPr>
+      <w:r>
+        <w:rPr>
+          <w:rFonts w:ascii="Times New Roman" w:hAnsi="Times New Roman" w:cs="Times New Roman"/>
+          <w:b/>
+          <w:sz w:val="17"/>
+          <w:szCs w:val="17"/>
+          <w:shd w:val="clear" w:color="auto" w:fill="FFFFFF"/>
+        </w:rPr>
+        <w:t xml:space="preserve">Difference is </w:t>
+      </w:r>
+      <w:r>
+        <w:rPr>
+          <w:rFonts w:ascii="Times New Roman" w:hAnsi="Times New Roman" w:cs="Times New Roman"/>
+          <w:b/>
+          <w:sz w:val="17"/>
+          <w:szCs w:val="17"/>
+          <w:shd w:val="clear" w:color="auto" w:fill="FFFFFF"/>
+        </w:rPr>
+        <w:t xml:space="preserve">$ </w:t>
+      </w:r>
+      <w:r>
+        <w:rPr>
+          <w:rFonts w:ascii="Times New Roman" w:hAnsi="Times New Roman" w:cs="Times New Roman"/>
+          <w:b/>
+          <w:sz w:val="17"/>
+          <w:szCs w:val="17"/>
+          <w:shd w:val="clear" w:color="auto" w:fill="FFFFFF"/>
+        </w:rPr>
+        <w:t>371334</w:t>
+      </w:r>
+      <w:bookmarkStart w:id="0" w:name="_GoBack"/>
+      <w:bookmarkEnd w:id="0"/>
     </w:p>
     <w:sectPr>
       <w:pgSz w:w="12240" w:h="15840"/>
@@ -788,6 +2191,178 @@
 <file path=word/numbering.xml><?xml version="1.0" encoding="utf-8"?>
 <w:numbering xmlns:wpc="http://schemas.microsoft.com/office/word/2010/wordprocessingCanvas" xmlns:mc="http://schemas.openxmlformats.org/markup-compatibility/2006" xmlns:o="urn:schemas-microsoft-com:office:office" xmlns:r="http://schemas.openxmlformats.org/officeDocument/2006/relationships" xmlns:m="http://schemas.openxmlformats.org/officeDocument/2006/math" xmlns:v="urn:schemas-microsoft-com:vml" xmlns:wp14="http://schemas.microsoft.com/office/word/2010/wordprocessingDrawing" xmlns:wp="http://schemas.openxmlformats.org/drawingml/2006/wordprocessingDrawing" xmlns:w10="urn:schemas-microsoft-com:office:word" xmlns:w="http://schemas.openxmlformats.org/wordprocessingml/2006/main" xmlns:w14="http://schemas.microsoft.com/office/word/2010/wordml" xmlns:w15="http://schemas.microsoft.com/office/word/2012/wordml" xmlns:wpg="http://schemas.microsoft.com/office/word/2010/wordprocessingGroup" xmlns:wpi="http://schemas.microsoft.com/office/word/2010/wordprocessingInk" xmlns:wne="http://schemas.microsoft.com/office/word/2006/wordml" xmlns:wps="http://schemas.microsoft.com/office/word/2010/wordprocessingShape" mc:Ignorable="w14 w15 wp14">
   <w:abstractNum w:abstractNumId="0" w15:restartNumberingAfterBreak="0">
+    <w:nsid w:val="17DE6250"/>
+    <w:multiLevelType w:val="hybridMultilevel"/>
+    <w:tmpl w:val="20C6C814"/>
+    <w:lvl w:ilvl="0" w:tplc="0409000F">
+      <w:start w:val="1"/>
+      <w:numFmt w:val="decimal"/>
+      <w:lvlText w:val="%1."/>
+      <w:lvlJc w:val="left"/>
+      <w:pPr>
+        <w:ind w:left="720" w:hanging="360"/>
+      </w:pPr>
+    </w:lvl>
+    <w:lvl w:ilvl="1" w:tplc="04090019" w:tentative="1">
+      <w:start w:val="1"/>
+      <w:numFmt w:val="lowerLetter"/>
+      <w:lvlText w:val="%2."/>
+      <w:lvlJc w:val="left"/>
+      <w:pPr>
+        <w:ind w:left="1440" w:hanging="360"/>
+      </w:pPr>
+    </w:lvl>
+    <w:lvl w:ilvl="2" w:tplc="0409001B" w:tentative="1">
+      <w:start w:val="1"/>
+      <w:numFmt w:val="lowerRoman"/>
+      <w:lvlText w:val="%3."/>
+      <w:lvlJc w:val="right"/>
+      <w:pPr>
+        <w:ind w:left="2160" w:hanging="180"/>
+      </w:pPr>
+    </w:lvl>
+    <w:lvl w:ilvl="3" w:tplc="0409000F" w:tentative="1">
+      <w:start w:val="1"/>
+      <w:numFmt w:val="decimal"/>
+      <w:lvlText w:val="%4."/>
+      <w:lvlJc w:val="left"/>
+      <w:pPr>
+        <w:ind w:left="2880" w:hanging="360"/>
+      </w:pPr>
+    </w:lvl>
+    <w:lvl w:ilvl="4" w:tplc="04090019" w:tentative="1">
+      <w:start w:val="1"/>
+      <w:numFmt w:val="lowerLetter"/>
+      <w:lvlText w:val="%5."/>
+      <w:lvlJc w:val="left"/>
+      <w:pPr>
+        <w:ind w:left="3600" w:hanging="360"/>
+      </w:pPr>
+    </w:lvl>
+    <w:lvl w:ilvl="5" w:tplc="0409001B" w:tentative="1">
+      <w:start w:val="1"/>
+      <w:numFmt w:val="lowerRoman"/>
+      <w:lvlText w:val="%6."/>
+      <w:lvlJc w:val="right"/>
+      <w:pPr>
+        <w:ind w:left="4320" w:hanging="180"/>
+      </w:pPr>
+    </w:lvl>
+    <w:lvl w:ilvl="6" w:tplc="0409000F" w:tentative="1">
+      <w:start w:val="1"/>
+      <w:numFmt w:val="decimal"/>
+      <w:lvlText w:val="%7."/>
+      <w:lvlJc w:val="left"/>
+      <w:pPr>
+        <w:ind w:left="5040" w:hanging="360"/>
+      </w:pPr>
+    </w:lvl>
+    <w:lvl w:ilvl="7" w:tplc="04090019" w:tentative="1">
+      <w:start w:val="1"/>
+      <w:numFmt w:val="lowerLetter"/>
+      <w:lvlText w:val="%8."/>
+      <w:lvlJc w:val="left"/>
+      <w:pPr>
+        <w:ind w:left="5760" w:hanging="360"/>
+      </w:pPr>
+    </w:lvl>
+    <w:lvl w:ilvl="8" w:tplc="0409001B" w:tentative="1">
+      <w:start w:val="1"/>
+      <w:numFmt w:val="lowerRoman"/>
+      <w:lvlText w:val="%9."/>
+      <w:lvlJc w:val="right"/>
+      <w:pPr>
+        <w:ind w:left="6480" w:hanging="180"/>
+      </w:pPr>
+    </w:lvl>
+  </w:abstractNum>
+  <w:abstractNum w:abstractNumId="1" w15:restartNumberingAfterBreak="0">
+    <w:nsid w:val="5A647EA4"/>
+    <w:multiLevelType w:val="hybridMultilevel"/>
+    <w:tmpl w:val="88C691BE"/>
+    <w:lvl w:ilvl="0" w:tplc="04090019">
+      <w:start w:val="1"/>
+      <w:numFmt w:val="lowerLetter"/>
+      <w:lvlText w:val="%1."/>
+      <w:lvlJc w:val="left"/>
+      <w:pPr>
+        <w:ind w:left="720" w:hanging="360"/>
+      </w:pPr>
+    </w:lvl>
+    <w:lvl w:ilvl="1" w:tplc="04090019" w:tentative="1">
+      <w:start w:val="1"/>
+      <w:numFmt w:val="lowerLetter"/>
+      <w:lvlText w:val="%2."/>
+      <w:lvlJc w:val="left"/>
+      <w:pPr>
+        <w:ind w:left="1440" w:hanging="360"/>
+      </w:pPr>
+    </w:lvl>
+    <w:lvl w:ilvl="2" w:tplc="0409001B" w:tentative="1">
+      <w:start w:val="1"/>
+      <w:numFmt w:val="lowerRoman"/>
+      <w:lvlText w:val="%3."/>
+      <w:lvlJc w:val="right"/>
+      <w:pPr>
+        <w:ind w:left="2160" w:hanging="180"/>
+      </w:pPr>
+    </w:lvl>
+    <w:lvl w:ilvl="3" w:tplc="0409000F" w:tentative="1">
+      <w:start w:val="1"/>
+      <w:numFmt w:val="decimal"/>
+      <w:lvlText w:val="%4."/>
+      <w:lvlJc w:val="left"/>
+      <w:pPr>
+        <w:ind w:left="2880" w:hanging="360"/>
+      </w:pPr>
+    </w:lvl>
+    <w:lvl w:ilvl="4" w:tplc="04090019" w:tentative="1">
+      <w:start w:val="1"/>
+      <w:numFmt w:val="lowerLetter"/>
+      <w:lvlText w:val="%5."/>
+      <w:lvlJc w:val="left"/>
+      <w:pPr>
+        <w:ind w:left="3600" w:hanging="360"/>
+      </w:pPr>
+    </w:lvl>
+    <w:lvl w:ilvl="5" w:tplc="0409001B" w:tentative="1">
+      <w:start w:val="1"/>
+      <w:numFmt w:val="lowerRoman"/>
+      <w:lvlText w:val="%6."/>
+      <w:lvlJc w:val="right"/>
+      <w:pPr>
+        <w:ind w:left="4320" w:hanging="180"/>
+      </w:pPr>
+    </w:lvl>
+    <w:lvl w:ilvl="6" w:tplc="0409000F" w:tentative="1">
+      <w:start w:val="1"/>
+      <w:numFmt w:val="decimal"/>
+      <w:lvlText w:val="%7."/>
+      <w:lvlJc w:val="left"/>
+      <w:pPr>
+        <w:ind w:left="5040" w:hanging="360"/>
+      </w:pPr>
+    </w:lvl>
+    <w:lvl w:ilvl="7" w:tplc="04090019" w:tentative="1">
+      <w:start w:val="1"/>
+      <w:numFmt w:val="lowerLetter"/>
+      <w:lvlText w:val="%8."/>
+      <w:lvlJc w:val="left"/>
+      <w:pPr>
+        <w:ind w:left="5760" w:hanging="360"/>
+      </w:pPr>
+    </w:lvl>
+    <w:lvl w:ilvl="8" w:tplc="0409001B" w:tentative="1">
+      <w:start w:val="1"/>
+      <w:numFmt w:val="lowerRoman"/>
+      <w:lvlText w:val="%9."/>
+      <w:lvlJc w:val="right"/>
+      <w:pPr>
+        <w:ind w:left="6480" w:hanging="180"/>
+      </w:pPr>
+    </w:lvl>
+  </w:abstractNum>
+  <w:abstractNum w:abstractNumId="2" w15:restartNumberingAfterBreak="0">
     <w:nsid w:val="5D2A6541"/>
     <w:multiLevelType w:val="hybridMultilevel"/>
     <w:tmpl w:val="9962E268"/>
@@ -900,7 +2475,93 @@
       </w:rPr>
     </w:lvl>
   </w:abstractNum>
-  <w:abstractNum w:abstractNumId="1" w15:restartNumberingAfterBreak="0">
+  <w:abstractNum w:abstractNumId="3" w15:restartNumberingAfterBreak="0">
+    <w:nsid w:val="63CF4D48"/>
+    <w:multiLevelType w:val="hybridMultilevel"/>
+    <w:tmpl w:val="88C691BE"/>
+    <w:lvl w:ilvl="0" w:tplc="04090019">
+      <w:start w:val="1"/>
+      <w:numFmt w:val="lowerLetter"/>
+      <w:lvlText w:val="%1."/>
+      <w:lvlJc w:val="left"/>
+      <w:pPr>
+        <w:ind w:left="720" w:hanging="360"/>
+      </w:pPr>
+    </w:lvl>
+    <w:lvl w:ilvl="1" w:tplc="04090019" w:tentative="1">
+      <w:start w:val="1"/>
+      <w:numFmt w:val="lowerLetter"/>
+      <w:lvlText w:val="%2."/>
+      <w:lvlJc w:val="left"/>
+      <w:pPr>
+        <w:ind w:left="1440" w:hanging="360"/>
+      </w:pPr>
+    </w:lvl>
+    <w:lvl w:ilvl="2" w:tplc="0409001B" w:tentative="1">
+      <w:start w:val="1"/>
+      <w:numFmt w:val="lowerRoman"/>
+      <w:lvlText w:val="%3."/>
+      <w:lvlJc w:val="right"/>
+      <w:pPr>
+        <w:ind w:left="2160" w:hanging="180"/>
+      </w:pPr>
+    </w:lvl>
+    <w:lvl w:ilvl="3" w:tplc="0409000F" w:tentative="1">
+      <w:start w:val="1"/>
+      <w:numFmt w:val="decimal"/>
+      <w:lvlText w:val="%4."/>
+      <w:lvlJc w:val="left"/>
+      <w:pPr>
+        <w:ind w:left="2880" w:hanging="360"/>
+      </w:pPr>
+    </w:lvl>
+    <w:lvl w:ilvl="4" w:tplc="04090019" w:tentative="1">
+      <w:start w:val="1"/>
+      <w:numFmt w:val="lowerLetter"/>
+      <w:lvlText w:val="%5."/>
+      <w:lvlJc w:val="left"/>
+      <w:pPr>
+        <w:ind w:left="3600" w:hanging="360"/>
+      </w:pPr>
+    </w:lvl>
+    <w:lvl w:ilvl="5" w:tplc="0409001B" w:tentative="1">
+      <w:start w:val="1"/>
+      <w:numFmt w:val="lowerRoman"/>
+      <w:lvlText w:val="%6."/>
+      <w:lvlJc w:val="right"/>
+      <w:pPr>
+        <w:ind w:left="4320" w:hanging="180"/>
+      </w:pPr>
+    </w:lvl>
+    <w:lvl w:ilvl="6" w:tplc="0409000F" w:tentative="1">
+      <w:start w:val="1"/>
+      <w:numFmt w:val="decimal"/>
+      <w:lvlText w:val="%7."/>
+      <w:lvlJc w:val="left"/>
+      <w:pPr>
+        <w:ind w:left="5040" w:hanging="360"/>
+      </w:pPr>
+    </w:lvl>
+    <w:lvl w:ilvl="7" w:tplc="04090019" w:tentative="1">
+      <w:start w:val="1"/>
+      <w:numFmt w:val="lowerLetter"/>
+      <w:lvlText w:val="%8."/>
+      <w:lvlJc w:val="left"/>
+      <w:pPr>
+        <w:ind w:left="5760" w:hanging="360"/>
+      </w:pPr>
+    </w:lvl>
+    <w:lvl w:ilvl="8" w:tplc="0409001B" w:tentative="1">
+      <w:start w:val="1"/>
+      <w:numFmt w:val="lowerRoman"/>
+      <w:lvlText w:val="%9."/>
+      <w:lvlJc w:val="right"/>
+      <w:pPr>
+        <w:ind w:left="6480" w:hanging="180"/>
+      </w:pPr>
+    </w:lvl>
+  </w:abstractNum>
+  <w:abstractNum w:abstractNumId="4" w15:restartNumberingAfterBreak="0">
     <w:nsid w:val="6D7209C4"/>
     <w:multiLevelType w:val="hybridMultilevel"/>
     <w:tmpl w:val="090C96C4"/>
@@ -994,11 +2655,109 @@
       </w:pPr>
     </w:lvl>
   </w:abstractNum>
+  <w:abstractNum w:abstractNumId="5" w15:restartNumberingAfterBreak="0">
+    <w:nsid w:val="6F126819"/>
+    <w:multiLevelType w:val="hybridMultilevel"/>
+    <w:tmpl w:val="7E063E6A"/>
+    <w:lvl w:ilvl="0" w:tplc="04090019">
+      <w:start w:val="1"/>
+      <w:numFmt w:val="lowerLetter"/>
+      <w:lvlText w:val="%1."/>
+      <w:lvlJc w:val="left"/>
+      <w:pPr>
+        <w:ind w:left="720" w:hanging="360"/>
+      </w:pPr>
+    </w:lvl>
+    <w:lvl w:ilvl="1" w:tplc="04090019">
+      <w:start w:val="1"/>
+      <w:numFmt w:val="lowerLetter"/>
+      <w:lvlText w:val="%2."/>
+      <w:lvlJc w:val="left"/>
+      <w:pPr>
+        <w:ind w:left="1080" w:hanging="360"/>
+      </w:pPr>
+    </w:lvl>
+    <w:lvl w:ilvl="2" w:tplc="0409001B" w:tentative="1">
+      <w:start w:val="1"/>
+      <w:numFmt w:val="lowerRoman"/>
+      <w:lvlText w:val="%3."/>
+      <w:lvlJc w:val="right"/>
+      <w:pPr>
+        <w:ind w:left="2160" w:hanging="180"/>
+      </w:pPr>
+    </w:lvl>
+    <w:lvl w:ilvl="3" w:tplc="0409000F" w:tentative="1">
+      <w:start w:val="1"/>
+      <w:numFmt w:val="decimal"/>
+      <w:lvlText w:val="%4."/>
+      <w:lvlJc w:val="left"/>
+      <w:pPr>
+        <w:ind w:left="2880" w:hanging="360"/>
+      </w:pPr>
+    </w:lvl>
+    <w:lvl w:ilvl="4" w:tplc="04090019" w:tentative="1">
+      <w:start w:val="1"/>
+      <w:numFmt w:val="lowerLetter"/>
+      <w:lvlText w:val="%5."/>
+      <w:lvlJc w:val="left"/>
+      <w:pPr>
+        <w:ind w:left="3600" w:hanging="360"/>
+      </w:pPr>
+    </w:lvl>
+    <w:lvl w:ilvl="5" w:tplc="0409001B" w:tentative="1">
+      <w:start w:val="1"/>
+      <w:numFmt w:val="lowerRoman"/>
+      <w:lvlText w:val="%6."/>
+      <w:lvlJc w:val="right"/>
+      <w:pPr>
+        <w:ind w:left="4320" w:hanging="180"/>
+      </w:pPr>
+    </w:lvl>
+    <w:lvl w:ilvl="6" w:tplc="0409000F" w:tentative="1">
+      <w:start w:val="1"/>
+      <w:numFmt w:val="decimal"/>
+      <w:lvlText w:val="%7."/>
+      <w:lvlJc w:val="left"/>
+      <w:pPr>
+        <w:ind w:left="5040" w:hanging="360"/>
+      </w:pPr>
+    </w:lvl>
+    <w:lvl w:ilvl="7" w:tplc="04090019" w:tentative="1">
+      <w:start w:val="1"/>
+      <w:numFmt w:val="lowerLetter"/>
+      <w:lvlText w:val="%8."/>
+      <w:lvlJc w:val="left"/>
+      <w:pPr>
+        <w:ind w:left="5760" w:hanging="360"/>
+      </w:pPr>
+    </w:lvl>
+    <w:lvl w:ilvl="8" w:tplc="0409001B" w:tentative="1">
+      <w:start w:val="1"/>
+      <w:numFmt w:val="lowerRoman"/>
+      <w:lvlText w:val="%9."/>
+      <w:lvlJc w:val="right"/>
+      <w:pPr>
+        <w:ind w:left="6480" w:hanging="180"/>
+      </w:pPr>
+    </w:lvl>
+  </w:abstractNum>
   <w:num w:numId="1">
+    <w:abstractNumId w:val="2"/>
+  </w:num>
+  <w:num w:numId="2">
+    <w:abstractNumId w:val="4"/>
+  </w:num>
+  <w:num w:numId="3">
     <w:abstractNumId w:val="0"/>
   </w:num>
-  <w:num w:numId="2">
+  <w:num w:numId="4">
     <w:abstractNumId w:val="1"/>
+  </w:num>
+  <w:num w:numId="5">
+    <w:abstractNumId w:val="5"/>
+  </w:num>
+  <w:num w:numId="6">
+    <w:abstractNumId w:val="3"/>
   </w:num>
 </w:numbering>
 </file>

</xml_diff>